<commit_message>
Revert "Revert "test stash""
This reverts commit a076dfa455ec243826f8d487b27c99ccdd16f957.
</commit_message>
<xml_diff>
--- a/Doc2.docx
+++ b/Doc2.docx
@@ -4,9 +4,16 @@
   <w:body>
     <w:p>
       <w:r>
-        <w:t>fdsafdasfdsfdsfsdfdsfdfdf</w:t>
+        <w:t>F</w:t>
+      </w:r>
+      <w:r>
+        <w:t>dsafdasfdsfdsfsdfdsfdfdf</w:t>
+      </w:r>
+      <w:r>
+        <w:t>_1111</w:t>
       </w:r>
     </w:p>
+    <w:p/>
     <w:sectPr>
       <w:pgSz w:w="11906" w:h="16838"/>
       <w:pgMar w:top="1440" w:right="1800" w:bottom="1440" w:left="1800" w:header="851" w:footer="992" w:gutter="0"/>

</xml_diff>

<commit_message>
Revert "Revert "Revert "test stash"""
This reverts commit deced5aaa3094ce0f5b06179f4ea87becf6ed249.
</commit_message>
<xml_diff>
--- a/Doc2.docx
+++ b/Doc2.docx
@@ -4,16 +4,9 @@
   <w:body>
     <w:p>
       <w:r>
-        <w:t>F</w:t>
-      </w:r>
-      <w:r>
-        <w:t>dsafdasfdsfdsfsdfdsfdfdf</w:t>
-      </w:r>
-      <w:r>
-        <w:t>_1111</w:t>
+        <w:t>fdsafdasfdsfdsfsdfdsfdfdf</w:t>
       </w:r>
     </w:p>
-    <w:p/>
     <w:sectPr>
       <w:pgSz w:w="11906" w:h="16838"/>
       <w:pgMar w:top="1440" w:right="1800" w:bottom="1440" w:left="1800" w:header="851" w:footer="992" w:gutter="0"/>

</xml_diff>

<commit_message>
Revert "Revert "Revert "Revert "test stash""""
This reverts commit feb466f219f9a12255e477a6ead518b20c2916bd.
</commit_message>
<xml_diff>
--- a/Doc2.docx
+++ b/Doc2.docx
@@ -4,9 +4,16 @@
   <w:body>
     <w:p>
       <w:r>
-        <w:t>fdsafdasfdsfdsfsdfdsfdfdf</w:t>
+        <w:t>F</w:t>
+      </w:r>
+      <w:r>
+        <w:t>dsafdasfdsfdsfsdfdsfdfdf</w:t>
+      </w:r>
+      <w:r>
+        <w:t>_1111</w:t>
       </w:r>
     </w:p>
+    <w:p/>
     <w:sectPr>
       <w:pgSz w:w="11906" w:h="16838"/>
       <w:pgMar w:top="1440" w:right="1800" w:bottom="1440" w:left="1800" w:header="851" w:footer="992" w:gutter="0"/>

</xml_diff>